<commit_message>
Actualización requisitos student 2
</commit_message>
<xml_diff>
--- a/reports/Student #2/RequisitosIndividuales_Student#2.docx
+++ b/reports/Student #2/RequisitosIndividuales_Student#2.docx
@@ -141,7 +141,6 @@
                 <w15:appearance w15:val="hidden"/>
                 <w:text/>
               </w:sdtPr>
-              <w:sdtEndPr/>
               <w:sdtContent>
                 <w:r>
                   <w:rPr>
@@ -220,7 +219,6 @@
                 <w15:appearance w15:val="hidden"/>
                 <w:text/>
               </w:sdtPr>
-              <w:sdtEndPr/>
               <w:sdtContent>
                 <w:r>
                   <w:rPr>
@@ -309,7 +307,6 @@
                 <w15:appearance w15:val="hidden"/>
                 <w:text/>
               </w:sdtPr>
-              <w:sdtEndPr/>
               <w:sdtContent>
                 <w:r>
                   <w:rPr>
@@ -364,7 +361,6 @@
                 <w15:appearance w15:val="hidden"/>
                 <w:text/>
               </w:sdtPr>
-              <w:sdtEndPr/>
               <w:sdtContent>
                 <w:r>
                   <w:rPr>
@@ -429,7 +425,6 @@
                 <w15:appearance w15:val="hidden"/>
                 <w:text/>
               </w:sdtPr>
-              <w:sdtEndPr/>
               <w:sdtContent>
                 <w:r>
                   <w:rPr>
@@ -506,7 +501,6 @@
                 <w15:appearance w15:val="hidden"/>
                 <w:text/>
               </w:sdtPr>
-              <w:sdtEndPr/>
               <w:sdtContent>
                 <w:r>
                   <w:rPr>
@@ -590,7 +584,6 @@
                 <w15:appearance w15:val="hidden"/>
                 <w:text/>
               </w:sdtPr>
-              <w:sdtEndPr/>
               <w:sdtContent>
                 <w:r>
                   <w:rPr>
@@ -814,7 +807,6 @@
           <w15:appearance w15:val="hidden"/>
           <w:text/>
         </w:sdtPr>
-        <w:sdtEndPr/>
         <w:sdtContent>
           <w:r>
             <w:t xml:space="preserve"> </w:t>
@@ -935,7 +927,6 @@
           <w15:appearance w15:val="hidden"/>
           <w:text/>
         </w:sdtPr>
-        <w:sdtEndPr/>
         <w:sdtContent>
           <w:r>
             <w:t xml:space="preserve"> </w:t>
@@ -1233,10 +1224,15 @@
           <w15:appearance w15:val="hidden"/>
           <w:text/>
         </w:sdtPr>
-        <w:sdtEndPr/>
         <w:sdtContent>
           <w:r>
-            <w:t xml:space="preserve">    </w:t>
+            <w:t xml:space="preserve">  </w:t>
+          </w:r>
+          <w:r>
+            <w:t>X</w:t>
+          </w:r>
+          <w:r>
+            <w:t xml:space="preserve">  </w:t>
           </w:r>
         </w:sdtContent>
       </w:sdt>
@@ -1483,10 +1479,15 @@
           <w15:appearance w15:val="hidden"/>
           <w:text/>
         </w:sdtPr>
-        <w:sdtEndPr/>
         <w:sdtContent>
           <w:r>
-            <w:t xml:space="preserve">    </w:t>
+            <w:t xml:space="preserve">  </w:t>
+          </w:r>
+          <w:r>
+            <w:t>X</w:t>
+          </w:r>
+          <w:r>
+            <w:t xml:space="preserve">  </w:t>
           </w:r>
         </w:sdtContent>
       </w:sdt>
@@ -1700,10 +1701,15 @@
           </w:placeholder>
           <w:text/>
         </w:sdtPr>
-        <w:sdtEndPr/>
         <w:sdtContent>
           <w:r>
-            <w:t xml:space="preserve">    </w:t>
+            <w:t xml:space="preserve">  </w:t>
+          </w:r>
+          <w:r>
+            <w:t>X</w:t>
+          </w:r>
+          <w:r>
+            <w:t xml:space="preserve">  </w:t>
           </w:r>
         </w:sdtContent>
       </w:sdt>
@@ -1918,10 +1924,15 @@
           <w15:appearance w15:val="hidden"/>
           <w:text/>
         </w:sdtPr>
-        <w:sdtEndPr/>
         <w:sdtContent>
           <w:r>
-            <w:t xml:space="preserve">    </w:t>
+            <w:t xml:space="preserve"> </w:t>
+          </w:r>
+          <w:r>
+            <w:t>X</w:t>
+          </w:r>
+          <w:r>
+            <w:t xml:space="preserve">  </w:t>
           </w:r>
         </w:sdtContent>
       </w:sdt>
@@ -1970,10 +1981,15 @@
           <w15:appearance w15:val="hidden"/>
           <w:text/>
         </w:sdtPr>
-        <w:sdtEndPr/>
         <w:sdtContent>
           <w:r>
-            <w:t xml:space="preserve">    </w:t>
+            <w:t xml:space="preserve">  </w:t>
+          </w:r>
+          <w:r>
+            <w:t>X</w:t>
+          </w:r>
+          <w:r>
+            <w:t xml:space="preserve">  </w:t>
           </w:r>
         </w:sdtContent>
       </w:sdt>
@@ -2230,7 +2246,6 @@
           <w15:appearance w15:val="hidden"/>
           <w:text/>
         </w:sdtPr>
-        <w:sdtEndPr/>
         <w:sdtContent>
           <w:r>
             <w:t xml:space="preserve">    </w:t>
@@ -2368,7 +2383,6 @@
           <w15:appearance w15:val="hidden"/>
           <w:text/>
         </w:sdtPr>
-        <w:sdtEndPr/>
         <w:sdtContent>
           <w:r>
             <w:t xml:space="preserve">    </w:t>
@@ -2492,7 +2506,6 @@
           <w15:appearance w15:val="hidden"/>
           <w:text/>
         </w:sdtPr>
-        <w:sdtEndPr/>
         <w:sdtContent>
           <w:r>
             <w:t xml:space="preserve">    </w:t>
@@ -2581,7 +2594,6 @@
           <w15:appearance w15:val="hidden"/>
           <w:text/>
         </w:sdtPr>
-        <w:sdtEndPr/>
         <w:sdtContent>
           <w:r>
             <w:t xml:space="preserve">    </w:t>
@@ -2699,7 +2711,6 @@
           </w:placeholder>
           <w:text/>
         </w:sdtPr>
-        <w:sdtEndPr/>
         <w:sdtContent>
           <w:r>
             <w:t xml:space="preserve">    </w:t>
@@ -2754,7 +2765,6 @@
           <w15:appearance w15:val="hidden"/>
           <w:text/>
         </w:sdtPr>
-        <w:sdtEndPr/>
         <w:sdtContent>
           <w:r>
             <w:t xml:space="preserve">    </w:t>
@@ -2791,7 +2801,6 @@
           </w:placeholder>
           <w:text/>
         </w:sdtPr>
-        <w:sdtEndPr/>
         <w:sdtContent>
           <w:r>
             <w:t xml:space="preserve">    </w:t>
@@ -3370,13 +3379,24 @@
           <w15:appearance w15:val="hidden"/>
           <w:text/>
         </w:sdtPr>
-        <w:sdtEndPr/>
         <w:sdtContent>
           <w:r>
             <w:rPr>
               <w:lang w:val="en-US"/>
             </w:rPr>
-            <w:t xml:space="preserve">    </w:t>
+            <w:t xml:space="preserve">  </w:t>
+          </w:r>
+          <w:r>
+            <w:rPr>
+              <w:lang w:val="en-US"/>
+            </w:rPr>
+            <w:t>X</w:t>
+          </w:r>
+          <w:r>
+            <w:rPr>
+              <w:lang w:val="en-US"/>
+            </w:rPr>
+            <w:t xml:space="preserve">  </w:t>
           </w:r>
         </w:sdtContent>
       </w:sdt>
@@ -3533,10 +3553,15 @@
           <w15:appearance w15:val="hidden"/>
           <w:text/>
         </w:sdtPr>
-        <w:sdtEndPr/>
         <w:sdtContent>
           <w:r>
-            <w:t xml:space="preserve">    </w:t>
+            <w:t xml:space="preserve">  </w:t>
+          </w:r>
+          <w:r>
+            <w:t>X</w:t>
+          </w:r>
+          <w:r>
+            <w:t xml:space="preserve">  </w:t>
           </w:r>
         </w:sdtContent>
       </w:sdt>
@@ -3690,7 +3715,6 @@
           <w15:appearance w15:val="hidden"/>
           <w:text/>
         </w:sdtPr>
-        <w:sdtEndPr/>
         <w:sdtContent>
           <w:r>
             <w:t xml:space="preserve">    </w:t>
@@ -3754,7 +3778,6 @@
           <w15:appearance w15:val="hidden"/>
           <w:text/>
         </w:sdtPr>
-        <w:sdtEndPr/>
         <w:sdtContent>
           <w:r>
             <w:t xml:space="preserve">    </w:t>
@@ -3836,7 +3859,6 @@
           <w15:appearance w15:val="hidden"/>
           <w:text/>
         </w:sdtPr>
-        <w:sdtEndPr/>
         <w:sdtContent>
           <w:r>
             <w:t xml:space="preserve">    </w:t>
@@ -3924,7 +3946,6 @@
           <w15:appearance w15:val="hidden"/>
           <w:text/>
         </w:sdtPr>
-        <w:sdtEndPr/>
         <w:sdtContent>
           <w:r>
             <w:rPr>
@@ -4065,7 +4086,6 @@
           </w:placeholder>
           <w:text/>
         </w:sdtPr>
-        <w:sdtEndPr/>
         <w:sdtContent>
           <w:r>
             <w:t xml:space="preserve">    </w:t>
@@ -4305,7 +4325,6 @@
           <w15:appearance w15:val="hidden"/>
           <w:text/>
         </w:sdtPr>
-        <w:sdtEndPr/>
         <w:sdtContent>
           <w:r>
             <w:t xml:space="preserve">    </w:t>
@@ -4363,7 +4382,6 @@
           <w15:appearance w15:val="hidden"/>
           <w:text/>
         </w:sdtPr>
-        <w:sdtEndPr/>
         <w:sdtContent>
           <w:r>
             <w:t xml:space="preserve">    </w:t>
@@ -4606,7 +4624,6 @@
           <w15:appearance w15:val="hidden"/>
           <w:text/>
         </w:sdtPr>
-        <w:sdtEndPr/>
         <w:sdtContent>
           <w:r>
             <w:t xml:space="preserve">  </w:t>
@@ -4650,7 +4667,6 @@
           <w15:appearance w15:val="hidden"/>
           <w:text/>
         </w:sdtPr>
-        <w:sdtEndPr/>
         <w:sdtContent>
           <w:r>
             <w:t xml:space="preserve">  </w:t>
@@ -4849,13 +4865,24 @@
           <w15:appearance w15:val="hidden"/>
           <w:text/>
         </w:sdtPr>
-        <w:sdtEndPr/>
         <w:sdtContent>
           <w:r>
             <w:rPr>
               <w:lang w:val="en-US"/>
             </w:rPr>
-            <w:t xml:space="preserve">    </w:t>
+            <w:t xml:space="preserve">  </w:t>
+          </w:r>
+          <w:r>
+            <w:rPr>
+              <w:lang w:val="en-US"/>
+            </w:rPr>
+            <w:t>X</w:t>
+          </w:r>
+          <w:r>
+            <w:rPr>
+              <w:lang w:val="en-US"/>
+            </w:rPr>
+            <w:t xml:space="preserve">  </w:t>
           </w:r>
         </w:sdtContent>
       </w:sdt>
@@ -5012,10 +5039,15 @@
           <w15:appearance w15:val="hidden"/>
           <w:text/>
         </w:sdtPr>
-        <w:sdtEndPr/>
         <w:sdtContent>
           <w:r>
-            <w:t xml:space="preserve">    </w:t>
+            <w:t xml:space="preserve">  </w:t>
+          </w:r>
+          <w:r>
+            <w:t>X</w:t>
+          </w:r>
+          <w:r>
+            <w:t xml:space="preserve">  </w:t>
           </w:r>
         </w:sdtContent>
       </w:sdt>
@@ -5053,13 +5085,24 @@
           <w15:appearance w15:val="hidden"/>
           <w:text/>
         </w:sdtPr>
-        <w:sdtEndPr/>
         <w:sdtContent>
           <w:r>
             <w:rPr>
               <w:lang w:val="en-US"/>
             </w:rPr>
-            <w:t xml:space="preserve">    </w:t>
+            <w:t xml:space="preserve">  </w:t>
+          </w:r>
+          <w:r>
+            <w:rPr>
+              <w:lang w:val="en-US"/>
+            </w:rPr>
+            <w:t>X</w:t>
+          </w:r>
+          <w:r>
+            <w:rPr>
+              <w:lang w:val="en-US"/>
+            </w:rPr>
+            <w:t xml:space="preserve">  </w:t>
           </w:r>
         </w:sdtContent>
       </w:sdt>
@@ -5223,7 +5266,6 @@
           </w:placeholder>
           <w:text/>
         </w:sdtPr>
-        <w:sdtEndPr/>
         <w:sdtContent>
           <w:r>
             <w:t xml:space="preserve">    </w:t>
@@ -5294,7 +5336,6 @@
           </w:placeholder>
           <w:text/>
         </w:sdtPr>
-        <w:sdtEndPr/>
         <w:sdtContent>
           <w:r>
             <w:t xml:space="preserve">    </w:t>
@@ -5415,7 +5456,6 @@
           <w15:appearance w15:val="hidden"/>
           <w:text/>
         </w:sdtPr>
-        <w:sdtEndPr/>
         <w:sdtContent>
           <w:r>
             <w:t xml:space="preserve">    </w:t>
@@ -5452,7 +5492,6 @@
           </w:placeholder>
           <w:text/>
         </w:sdtPr>
-        <w:sdtEndPr/>
         <w:sdtContent>
           <w:r>
             <w:t xml:space="preserve">    </w:t>
@@ -5662,7 +5701,6 @@
           <w15:appearance w15:val="hidden"/>
           <w:text/>
         </w:sdtPr>
-        <w:sdtEndPr/>
         <w:sdtContent>
           <w:r>
             <w:t xml:space="preserve">    </w:t>
@@ -5713,7 +5751,6 @@
           </w:placeholder>
           <w:text/>
         </w:sdtPr>
-        <w:sdtEndPr/>
         <w:sdtContent>
           <w:r>
             <w:t xml:space="preserve">    </w:t>
@@ -5750,7 +5787,6 @@
           </w:placeholder>
           <w:text/>
         </w:sdtPr>
-        <w:sdtEndPr/>
         <w:sdtContent>
           <w:r>
             <w:t xml:space="preserve">    </w:t>
@@ -9606,6 +9642,7 @@
     <w:rsid w:val="007C004C"/>
     <w:rsid w:val="007E6C7A"/>
     <w:rsid w:val="008B1087"/>
+    <w:rsid w:val="008B16E0"/>
     <w:rsid w:val="0093034B"/>
     <w:rsid w:val="00944E58"/>
     <w:rsid w:val="00953D97"/>
@@ -9624,6 +9661,7 @@
     <w:rsid w:val="00DD70FC"/>
     <w:rsid w:val="00E25325"/>
     <w:rsid w:val="00EA1B9C"/>
+    <w:rsid w:val="00EA30D1"/>
     <w:rsid w:val="00ED34A4"/>
     <w:rsid w:val="00ED3D0C"/>
     <w:rsid w:val="00F06ED1"/>

</xml_diff>

<commit_message>
Mejoras varias student 2
</commit_message>
<xml_diff>
--- a/reports/Student #2/RequisitosIndividuales_Student#2.docx
+++ b/reports/Student #2/RequisitosIndividuales_Student#2.docx
@@ -595,8 +595,40 @@
                   <w:rPr>
                     <w:rFonts w:asciiTheme="majorHAnsi" w:hAnsiTheme="majorHAnsi" w:cstheme="majorHAnsi"/>
                   </w:rPr>
-                  <w:t>Seville February 18, 2025</w:t>
+                  <w:t xml:space="preserve">Seville </w:t>
                 </w:r>
+                <w:r>
+                  <w:rPr>
+                    <w:rFonts w:asciiTheme="majorHAnsi" w:hAnsiTheme="majorHAnsi" w:cstheme="majorHAnsi"/>
+                  </w:rPr>
+                  <w:t>March</w:t>
+                </w:r>
+                <w:r>
+                  <w:rPr>
+                    <w:rFonts w:asciiTheme="majorHAnsi" w:hAnsiTheme="majorHAnsi" w:cstheme="majorHAnsi"/>
+                  </w:rPr>
+                  <w:t xml:space="preserve"> </w:t>
+                </w:r>
+                <w:r>
+                  <w:rPr>
+                    <w:rFonts w:asciiTheme="majorHAnsi" w:hAnsiTheme="majorHAnsi" w:cstheme="majorHAnsi"/>
+                  </w:rPr>
+                  <w:t>12</w:t>
+                </w:r>
+                <w:r>
+                  <w:rPr>
+                    <w:rFonts w:asciiTheme="majorHAnsi" w:hAnsiTheme="majorHAnsi" w:cstheme="majorHAnsi"/>
+                  </w:rPr>
+                  <w:t xml:space="preserve">, </w:t>
+                </w:r>
+                <w:proofErr w:type="gramStart"/>
+                <w:r>
+                  <w:rPr>
+                    <w:rFonts w:asciiTheme="majorHAnsi" w:hAnsiTheme="majorHAnsi" w:cstheme="majorHAnsi"/>
+                  </w:rPr>
+                  <w:t>2025</w:t>
+                </w:r>
+                <w:proofErr w:type="gramEnd"/>
                 <w:r>
                   <w:rPr>
                     <w:rFonts w:asciiTheme="majorHAnsi" w:hAnsiTheme="majorHAnsi" w:cstheme="majorHAnsi"/>
@@ -9620,6 +9652,7 @@
     <w:rsid w:val="0010552B"/>
     <w:rsid w:val="001221F0"/>
     <w:rsid w:val="001942D6"/>
+    <w:rsid w:val="00291832"/>
     <w:rsid w:val="002955BA"/>
     <w:rsid w:val="002B01EF"/>
     <w:rsid w:val="002C5B10"/>
@@ -9646,6 +9679,7 @@
     <w:rsid w:val="0093034B"/>
     <w:rsid w:val="00944E58"/>
     <w:rsid w:val="00953D97"/>
+    <w:rsid w:val="00970A52"/>
     <w:rsid w:val="00990B95"/>
     <w:rsid w:val="00A222AC"/>
     <w:rsid w:val="00BC7967"/>

</xml_diff>

<commit_message>
Finalización del custmer dashboard y actualización documentos student 2 y 5
</commit_message>
<xml_diff>
--- a/reports/Student #2/RequisitosIndividuales_Student#2.docx
+++ b/reports/Student #2/RequisitosIndividuales_Student#2.docx
@@ -601,7 +601,7 @@
                   <w:rPr>
                     <w:rFonts w:asciiTheme="majorHAnsi" w:hAnsiTheme="majorHAnsi" w:cstheme="majorHAnsi"/>
                   </w:rPr>
-                  <w:t>March</w:t>
+                  <w:t>April</w:t>
                 </w:r>
                 <w:r>
                   <w:rPr>
@@ -613,22 +613,14 @@
                   <w:rPr>
                     <w:rFonts w:asciiTheme="majorHAnsi" w:hAnsiTheme="majorHAnsi" w:cstheme="majorHAnsi"/>
                   </w:rPr>
-                  <w:t>12</w:t>
+                  <w:t>03</w:t>
                 </w:r>
                 <w:r>
                   <w:rPr>
                     <w:rFonts w:asciiTheme="majorHAnsi" w:hAnsiTheme="majorHAnsi" w:cstheme="majorHAnsi"/>
                   </w:rPr>
-                  <w:t xml:space="preserve">, </w:t>
+                  <w:t>, 2025</w:t>
                 </w:r>
-                <w:proofErr w:type="gramStart"/>
-                <w:r>
-                  <w:rPr>
-                    <w:rFonts w:asciiTheme="majorHAnsi" w:hAnsiTheme="majorHAnsi" w:cstheme="majorHAnsi"/>
-                  </w:rPr>
-                  <w:t>2025</w:t>
-                </w:r>
-                <w:proofErr w:type="gramEnd"/>
                 <w:r>
                   <w:rPr>
                     <w:rFonts w:asciiTheme="majorHAnsi" w:hAnsiTheme="majorHAnsi" w:cstheme="majorHAnsi"/>
@@ -9668,11 +9660,13 @@
     <w:rsid w:val="0054309A"/>
     <w:rsid w:val="005650B2"/>
     <w:rsid w:val="00635F6F"/>
+    <w:rsid w:val="00736904"/>
     <w:rsid w:val="00752B25"/>
     <w:rsid w:val="00791580"/>
     <w:rsid w:val="00794714"/>
     <w:rsid w:val="007A55FF"/>
     <w:rsid w:val="007C004C"/>
+    <w:rsid w:val="007D51A1"/>
     <w:rsid w:val="007E6C7A"/>
     <w:rsid w:val="008B1087"/>
     <w:rsid w:val="008B16E0"/>

</xml_diff>

<commit_message>
Cambios menores para solucionar errores
</commit_message>
<xml_diff>
--- a/reports/Student #2/RequisitosIndividuales_Student#2.docx
+++ b/reports/Student #2/RequisitosIndividuales_Student#2.docx
@@ -225,7 +225,14 @@
                     <w:rFonts w:asciiTheme="majorHAnsi" w:hAnsiTheme="majorHAnsi" w:cstheme="majorHAnsi"/>
                     <w:u w:val="single"/>
                   </w:rPr>
-                  <w:t xml:space="preserve"> https://github.com/ASoult10/Acme-ANS-D01  </w:t>
+                  <w:t xml:space="preserve"> https://github.com/ASoult10/Acme-ANS</w:t>
+                </w:r>
+                <w:r>
+                  <w:rPr>
+                    <w:rFonts w:asciiTheme="majorHAnsi" w:hAnsiTheme="majorHAnsi" w:cstheme="majorHAnsi"/>
+                    <w:u w:val="single"/>
+                  </w:rPr>
+                  <w:t xml:space="preserve"> </w:t>
                 </w:r>
               </w:sdtContent>
             </w:sdt>
@@ -619,16 +626,8 @@
                   <w:rPr>
                     <w:rFonts w:asciiTheme="majorHAnsi" w:hAnsiTheme="majorHAnsi" w:cstheme="majorHAnsi"/>
                   </w:rPr>
-                  <w:t xml:space="preserve">, </w:t>
+                  <w:t>, 2025</w:t>
                 </w:r>
-                <w:proofErr w:type="gramStart"/>
-                <w:r>
-                  <w:rPr>
-                    <w:rFonts w:asciiTheme="majorHAnsi" w:hAnsiTheme="majorHAnsi" w:cstheme="majorHAnsi"/>
-                  </w:rPr>
-                  <w:t>2025</w:t>
-                </w:r>
-                <w:proofErr w:type="gramEnd"/>
                 <w:r>
                   <w:rPr>
                     <w:rFonts w:asciiTheme="majorHAnsi" w:hAnsiTheme="majorHAnsi" w:cstheme="majorHAnsi"/>
@@ -9733,8 +9732,10 @@
     <w:rsid w:val="005650B2"/>
     <w:rsid w:val="00635F6F"/>
     <w:rsid w:val="00736904"/>
+    <w:rsid w:val="00751504"/>
     <w:rsid w:val="00752B25"/>
     <w:rsid w:val="00791580"/>
+    <w:rsid w:val="0079354B"/>
     <w:rsid w:val="00794714"/>
     <w:rsid w:val="007A55FF"/>
     <w:rsid w:val="007C004C"/>

</xml_diff>